<commit_message>
Cambio de estructura - se quita carpeta components
</commit_message>
<xml_diff>
--- a/Trabajos Prácticos/TP 6 Evaluable/Documento de Estilo de Código v1.docx
+++ b/Trabajos Prácticos/TP 6 Evaluable/Documento de Estilo de Código v1.docx
@@ -253,8 +253,6 @@
     <w:p>
       <w:pPr>
         <w:rPr>
-          <w:i/>
-          <w:iCs/>
           <w:lang w:val="es-ES"/>
         </w:rPr>
       </w:pPr>
@@ -286,46 +284,103 @@
         <w:rPr>
           <w:lang w:val="es-ES"/>
         </w:rPr>
-        <w:t xml:space="preserve">. Utilizando esto como base, definimos </w:t>
-      </w:r>
-      <w:r>
-        <w:rPr>
-          <w:i/>
-          <w:iCs/>
-          <w:lang w:val="es-ES"/>
-        </w:rPr>
-        <w:t xml:space="preserve">n </w:t>
-      </w:r>
-      <w:r>
-        <w:rPr>
-          <w:lang w:val="es-ES"/>
-        </w:rPr>
-        <w:t xml:space="preserve">carpetas nuevas que </w:t>
-      </w:r>
-      <w:r>
-        <w:rPr>
-          <w:i/>
-          <w:iCs/>
-          <w:lang w:val="es-ES"/>
-        </w:rPr>
-        <w:t>contienen los componentes asociados a…</w:t>
-      </w:r>
-    </w:p>
-    <w:p>
-      <w:pPr>
-        <w:rPr>
-          <w:i/>
-          <w:iCs/>
-          <w:lang w:val="es-ES"/>
-        </w:rPr>
-      </w:pPr>
-      <w:r>
-        <w:rPr>
-          <w:i/>
-          <w:iCs/>
-          <w:lang w:val="es-ES"/>
-        </w:rPr>
-        <w:t>Insertar imagen de la estructura de archivos.</w:t>
+        <w:t xml:space="preserve">. </w:t>
+      </w:r>
+    </w:p>
+    <w:p>
+      <w:pPr>
+        <w:rPr>
+          <w:lang w:val="es-ES"/>
+        </w:rPr>
+      </w:pPr>
+      <w:r>
+        <w:rPr>
+          <w:lang w:val="es-ES"/>
+        </w:rPr>
+        <w:drawing>
+          <wp:inline distT="0" distB="0" distL="0" distR="0" wp14:anchorId="412D19F7" wp14:editId="7A49EA79">
+            <wp:extent cx="2534004" cy="5630061"/>
+            <wp:effectExtent l="0" t="0" r="0" b="0"/>
+            <wp:docPr id="1" name="Imagen 1" descr="Interfaz de usuario gráfica, Texto, Aplicación&#10;&#10;Descripción generada automáticamente"/>
+            <wp:cNvGraphicFramePr>
+              <a:graphicFrameLocks xmlns:a="http://schemas.openxmlformats.org/drawingml/2006/main" noChangeAspect="1"/>
+            </wp:cNvGraphicFramePr>
+            <a:graphic xmlns:a="http://schemas.openxmlformats.org/drawingml/2006/main">
+              <a:graphicData uri="http://schemas.openxmlformats.org/drawingml/2006/picture">
+                <pic:pic xmlns:pic="http://schemas.openxmlformats.org/drawingml/2006/picture">
+                  <pic:nvPicPr>
+                    <pic:cNvPr id="1" name="Imagen 1" descr="Interfaz de usuario gráfica, Texto, Aplicación&#10;&#10;Descripción generada automáticamente"/>
+                    <pic:cNvPicPr/>
+                  </pic:nvPicPr>
+                  <pic:blipFill>
+                    <a:blip r:embed="rId7"/>
+                    <a:stretch>
+                      <a:fillRect/>
+                    </a:stretch>
+                  </pic:blipFill>
+                  <pic:spPr>
+                    <a:xfrm>
+                      <a:off x="0" y="0"/>
+                      <a:ext cx="2534004" cy="5630061"/>
+                    </a:xfrm>
+                    <a:prstGeom prst="rect">
+                      <a:avLst/>
+                    </a:prstGeom>
+                  </pic:spPr>
+                </pic:pic>
+              </a:graphicData>
+            </a:graphic>
+          </wp:inline>
+        </w:drawing>
+      </w:r>
+    </w:p>
+    <w:p>
+      <w:pPr>
+        <w:rPr>
+          <w:lang w:val="es-ES"/>
+        </w:rPr>
+      </w:pPr>
+      <w:r>
+        <w:rPr>
+          <w:lang w:val="es-ES"/>
+        </w:rPr>
+        <w:t>Utilizamos esto como base y de</w:t>
+      </w:r>
+      <w:r>
+        <w:rPr>
+          <w:lang w:val="es-ES"/>
+        </w:rPr>
+        <w:t>finimos</w:t>
+      </w:r>
+      <w:r>
+        <w:rPr>
+          <w:lang w:val="es-ES"/>
+        </w:rPr>
+        <w:t xml:space="preserve"> </w:t>
+      </w:r>
+      <w:r>
+        <w:rPr>
+          <w:lang w:val="es-ES"/>
+        </w:rPr>
+        <w:t>dos</w:t>
+      </w:r>
+      <w:r>
+        <w:rPr>
+          <w:lang w:val="es-ES"/>
+        </w:rPr>
+        <w:t xml:space="preserve"> </w:t>
+      </w:r>
+      <w:r>
+        <w:rPr>
+          <w:lang w:val="es-ES"/>
+        </w:rPr>
+        <w:t xml:space="preserve">carpetas nuevas </w:t>
+      </w:r>
+      <w:r>
+        <w:rPr>
+          <w:lang w:val="es-ES"/>
+        </w:rPr>
+        <w:t>denominadas:</w:t>
       </w:r>
     </w:p>
     <w:p>
@@ -336,40 +391,17 @@
           <w:numId w:val="1"/>
         </w:numPr>
         <w:rPr>
-          <w:b/>
-          <w:bCs/>
-          <w:lang w:val="es-ES"/>
-        </w:rPr>
-      </w:pPr>
-      <w:r>
-        <w:rPr>
-          <w:b/>
-          <w:bCs/>
-          <w:lang w:val="es-ES"/>
-        </w:rPr>
-        <w:t>Nombres de variables y archivos</w:t>
-      </w:r>
-    </w:p>
-    <w:p>
-      <w:pPr>
-        <w:rPr>
-          <w:lang w:val="es-ES"/>
-        </w:rPr>
-      </w:pPr>
-      <w:r>
-        <w:rPr>
-          <w:lang w:val="es-ES"/>
-        </w:rPr>
-        <w:t xml:space="preserve">Se definieron nombres de variables y funciones lo mas claros posibles, como así también los nombres de archivos respetan las siguientes reglas de </w:t>
-      </w:r>
-      <w:proofErr w:type="gramStart"/>
-      <w:r>
-        <w:rPr>
-          <w:lang w:val="es-ES"/>
-        </w:rPr>
-        <w:t>nombrado..</w:t>
-      </w:r>
-      <w:proofErr w:type="gramEnd"/>
+          <w:lang w:val="es-ES"/>
+        </w:rPr>
+      </w:pPr>
+      <w:proofErr w:type="spellStart"/>
+      <w:r>
+        <w:rPr>
+          <w:lang w:val="es-ES"/>
+        </w:rPr>
+        <w:t>direccion-envio</w:t>
+      </w:r>
+      <w:proofErr w:type="spellEnd"/>
     </w:p>
     <w:p>
       <w:pPr>
@@ -379,6 +411,42 @@
           <w:numId w:val="1"/>
         </w:numPr>
         <w:rPr>
+          <w:lang w:val="es-ES"/>
+        </w:rPr>
+      </w:pPr>
+      <w:r>
+        <w:rPr>
+          <w:lang w:val="es-ES"/>
+        </w:rPr>
+        <w:lastRenderedPageBreak/>
+        <w:t>medio-de-pago</w:t>
+      </w:r>
+    </w:p>
+    <w:p>
+      <w:pPr>
+        <w:rPr>
+          <w:i/>
+          <w:iCs/>
+          <w:lang w:val="es-ES"/>
+        </w:rPr>
+      </w:pPr>
+      <w:r>
+        <w:rPr>
+          <w:i/>
+          <w:iCs/>
+          <w:lang w:val="es-ES"/>
+        </w:rPr>
+        <w:t>Insertar imagen de la estructura de archivos.</w:t>
+      </w:r>
+    </w:p>
+    <w:p>
+      <w:pPr>
+        <w:pStyle w:val="Prrafodelista"/>
+        <w:numPr>
+          <w:ilvl w:val="0"/>
+          <w:numId w:val="1"/>
+        </w:numPr>
+        <w:rPr>
           <w:b/>
           <w:bCs/>
           <w:lang w:val="es-ES"/>
@@ -390,6 +458,41 @@
           <w:bCs/>
           <w:lang w:val="es-ES"/>
         </w:rPr>
+        <w:t>Nombres de variables y archivos</w:t>
+      </w:r>
+    </w:p>
+    <w:p>
+      <w:pPr>
+        <w:rPr>
+          <w:lang w:val="es-ES"/>
+        </w:rPr>
+      </w:pPr>
+      <w:r>
+        <w:rPr>
+          <w:lang w:val="es-ES"/>
+        </w:rPr>
+        <w:t>Se definieron nombres de variables y funciones lo mas claros posibles, como así también los nombres de archivos respetan las siguientes reglas de nombrado..</w:t>
+      </w:r>
+    </w:p>
+    <w:p>
+      <w:pPr>
+        <w:pStyle w:val="Prrafodelista"/>
+        <w:numPr>
+          <w:ilvl w:val="0"/>
+          <w:numId w:val="1"/>
+        </w:numPr>
+        <w:rPr>
+          <w:b/>
+          <w:bCs/>
+          <w:lang w:val="es-ES"/>
+        </w:rPr>
+      </w:pPr>
+      <w:r>
+        <w:rPr>
+          <w:b/>
+          <w:bCs/>
+          <w:lang w:val="es-ES"/>
+        </w:rPr>
         <w:t>Organización del Código</w:t>
       </w:r>
     </w:p>
@@ -439,19 +542,11 @@
           <w:lang w:val="es-ES"/>
         </w:rPr>
       </w:pPr>
-      <w:proofErr w:type="gramStart"/>
-      <w:r>
-        <w:rPr>
-          <w:lang w:val="es-ES"/>
-        </w:rPr>
-        <w:t>Además</w:t>
-      </w:r>
-      <w:proofErr w:type="gramEnd"/>
-      <w:r>
-        <w:rPr>
-          <w:lang w:val="es-ES"/>
-        </w:rPr>
-        <w:t xml:space="preserve"> los componentes poseen el sufijo </w:t>
+      <w:r>
+        <w:rPr>
+          <w:lang w:val="es-ES"/>
+        </w:rPr>
+        <w:t xml:space="preserve">Además los componentes poseen el sufijo </w:t>
       </w:r>
       <w:proofErr w:type="spellStart"/>
       <w:r>
@@ -534,7 +629,7 @@
           <w:lang w:val="es-ES"/>
         </w:rPr>
       </w:pPr>
-      <w:hyperlink r:id="rId7" w:history="1">
+      <w:hyperlink r:id="rId8" w:history="1">
         <w:r>
           <w:rPr>
             <w:rStyle w:val="Hipervnculo"/>

</xml_diff>